<commit_message>
shizzle voor sprint 2
heb packmanager af en moet nog wat tweaken bij Death(); in de Health
script.heb Rebirth met Death samengevoegd en dus Rebirth verwijdert uit
ons UML
</commit_message>
<xml_diff>
--- a/Development/Hulpmiddelen/Input.docx
+++ b/Development/Hulpmiddelen/Input.docx
@@ -34,33 +34,8 @@
           <w:lang w:val="en-US"/>
         </w:rPr>
         <w:tab/>
-        <w:t xml:space="preserve">Keyboard </w:t>
-      </w:r>
-      <w:proofErr w:type="spellStart"/>
-      <w:r>
-        <w:rPr>
-          <w:strike/>
-          <w:lang w:val="en-US"/>
-        </w:rPr>
-        <w:t>en</w:t>
-      </w:r>
-      <w:proofErr w:type="spellEnd"/>
-      <w:r>
-        <w:rPr>
-          <w:strike/>
-          <w:lang w:val="en-US"/>
-        </w:rPr>
-        <w:t xml:space="preserve"> </w:t>
-      </w:r>
-      <w:proofErr w:type="spellStart"/>
-      <w:r>
-        <w:rPr>
-          <w:strike/>
-          <w:lang w:val="en-US"/>
-        </w:rPr>
-        <w:t>muis</w:t>
-      </w:r>
-      <w:proofErr w:type="spellEnd"/>
+        <w:t>Keyboard en muis</w:t>
+      </w:r>
       <w:r>
         <w:rPr>
           <w:lang w:val="en-US"/>
@@ -90,27 +65,26 @@
     </w:p>
     <w:p>
       <w:r>
-        <w:t>•</w:t>
-      </w:r>
-      <w:r>
-        <w:tab/>
-      </w:r>
-      <w:r>
-        <w:rPr>
-          <w:strike/>
-        </w:rPr>
-        <w:t>Linker muis voor schieten</w:t>
-      </w:r>
-      <w:r>
-        <w:t xml:space="preserve"> / </w:t>
-      </w:r>
-      <w:proofErr w:type="spellStart"/>
-      <w:r>
-        <w:t>melee</w:t>
-      </w:r>
-      <w:proofErr w:type="spellEnd"/>
-      <w:r>
-        <w:t xml:space="preserve"> mode slaan </w:t>
+        <w:rPr>
+          <w:strike/>
+        </w:rPr>
+        <w:t>•</w:t>
+      </w:r>
+      <w:r>
+        <w:rPr>
+          <w:strike/>
+        </w:rPr>
+        <w:tab/>
+        <w:t>Linker</w:t>
+      </w:r>
+      <w:r>
+        <w:rPr>
+          <w:strike/>
+        </w:rPr>
+        <w:t xml:space="preserve"> muis voor schieten</w:t>
+      </w:r>
+      <w:r>
+        <w:t xml:space="preserve"> / melee mode slaan </w:t>
       </w:r>
     </w:p>
     <w:p>
@@ -174,120 +148,68 @@
           <w:strike/>
         </w:rPr>
         <w:tab/>
-        <w:t xml:space="preserve">Scrollen voor </w:t>
-      </w:r>
-      <w:proofErr w:type="spellStart"/>
-      <w:r>
-        <w:rPr>
-          <w:strike/>
-        </w:rPr>
-        <w:t>weapon</w:t>
-      </w:r>
-      <w:proofErr w:type="spellEnd"/>
-      <w:r>
-        <w:rPr>
-          <w:strike/>
-        </w:rPr>
-        <w:t xml:space="preserve"> switch</w:t>
-      </w:r>
-    </w:p>
-    <w:p>
-      <w:pPr>
-        <w:rPr>
-          <w:strike/>
-        </w:rPr>
-      </w:pPr>
-      <w:r>
-        <w:rPr>
-          <w:strike/>
-        </w:rPr>
-        <w:t>•</w:t>
-      </w:r>
-      <w:r>
-        <w:rPr>
-          <w:strike/>
-        </w:rPr>
-        <w:tab/>
-        <w:t xml:space="preserve">1 </w:t>
-      </w:r>
-      <w:proofErr w:type="spellStart"/>
-      <w:r>
-        <w:rPr>
-          <w:strike/>
-        </w:rPr>
-        <w:t>ammo</w:t>
-      </w:r>
-      <w:proofErr w:type="spellEnd"/>
-      <w:r>
-        <w:rPr>
-          <w:strike/>
-        </w:rPr>
-        <w:t xml:space="preserve"> switch</w:t>
-      </w:r>
-    </w:p>
-    <w:p>
-      <w:pPr>
-        <w:rPr>
-          <w:strike/>
-        </w:rPr>
-      </w:pPr>
-      <w:r>
-        <w:rPr>
-          <w:strike/>
-        </w:rPr>
-        <w:t>•</w:t>
-      </w:r>
-      <w:r>
-        <w:rPr>
-          <w:strike/>
-        </w:rPr>
-        <w:tab/>
-        <w:t xml:space="preserve">2 </w:t>
-      </w:r>
-      <w:proofErr w:type="spellStart"/>
-      <w:r>
-        <w:rPr>
-          <w:strike/>
-        </w:rPr>
-        <w:t>granade</w:t>
-      </w:r>
-      <w:proofErr w:type="spellEnd"/>
-      <w:r>
-        <w:rPr>
-          <w:strike/>
-        </w:rPr>
-        <w:t xml:space="preserve"> </w:t>
-      </w:r>
-      <w:proofErr w:type="spellStart"/>
-      <w:r>
-        <w:rPr>
-          <w:strike/>
-        </w:rPr>
-        <w:t>cycle</w:t>
-      </w:r>
-      <w:proofErr w:type="spellEnd"/>
-    </w:p>
-    <w:p>
-      <w:r>
-        <w:t>•</w:t>
-      </w:r>
-      <w:r>
-        <w:tab/>
-        <w:t xml:space="preserve">3 om te switchen tussen </w:t>
-      </w:r>
-      <w:proofErr w:type="spellStart"/>
-      <w:r>
-        <w:t>med</w:t>
-      </w:r>
-      <w:proofErr w:type="spellEnd"/>
-      <w:r>
-        <w:t xml:space="preserve">- en </w:t>
-      </w:r>
-      <w:proofErr w:type="spellStart"/>
-      <w:r>
-        <w:t>stimpacks</w:t>
-      </w:r>
-      <w:proofErr w:type="spellEnd"/>
+        <w:t>Scrollen voor weapon switch</w:t>
+      </w:r>
+    </w:p>
+    <w:p>
+      <w:pPr>
+        <w:rPr>
+          <w:strike/>
+        </w:rPr>
+      </w:pPr>
+      <w:r>
+        <w:rPr>
+          <w:strike/>
+        </w:rPr>
+        <w:t>•</w:t>
+      </w:r>
+      <w:r>
+        <w:rPr>
+          <w:strike/>
+        </w:rPr>
+        <w:tab/>
+        <w:t>1 ammo switch</w:t>
+      </w:r>
+    </w:p>
+    <w:p>
+      <w:pPr>
+        <w:rPr>
+          <w:strike/>
+        </w:rPr>
+      </w:pPr>
+      <w:r>
+        <w:rPr>
+          <w:strike/>
+        </w:rPr>
+        <w:t>•</w:t>
+      </w:r>
+      <w:r>
+        <w:rPr>
+          <w:strike/>
+        </w:rPr>
+        <w:tab/>
+        <w:t>2 granade cycle</w:t>
+      </w:r>
+    </w:p>
+    <w:p>
+      <w:pPr>
+        <w:rPr>
+          <w:strike/>
+        </w:rPr>
+      </w:pPr>
+      <w:r>
+        <w:rPr>
+          <w:strike/>
+        </w:rPr>
+        <w:t>•</w:t>
+      </w:r>
+      <w:r>
+        <w:rPr>
+          <w:strike/>
+        </w:rPr>
+        <w:tab/>
+        <w:t>3 om te switchen tussen med- en stimpacks</w:t>
+      </w:r>
     </w:p>
     <w:p>
       <w:pPr>
@@ -335,71 +257,59 @@
       </w:r>
       <w:r>
         <w:tab/>
-        <w:t xml:space="preserve">F: </w:t>
-      </w:r>
-      <w:proofErr w:type="spellStart"/>
-      <w:r>
-        <w:t>quick</w:t>
-      </w:r>
-      <w:proofErr w:type="spellEnd"/>
-      <w:r>
-        <w:t xml:space="preserve"> </w:t>
-      </w:r>
-      <w:proofErr w:type="spellStart"/>
-      <w:r>
-        <w:t>stab</w:t>
-      </w:r>
-      <w:proofErr w:type="spellEnd"/>
-    </w:p>
-    <w:p>
-      <w:pPr>
-        <w:rPr>
-          <w:lang w:val="en-US"/>
-        </w:rPr>
-      </w:pPr>
-      <w:r>
-        <w:rPr>
-          <w:lang w:val="en-US"/>
-        </w:rPr>
-        <w:t>•</w:t>
-      </w:r>
-      <w:r>
-        <w:rPr>
-          <w:lang w:val="en-US"/>
-        </w:rPr>
-        <w:tab/>
-        <w:t xml:space="preserve">Shift: </w:t>
-      </w:r>
-      <w:proofErr w:type="spellStart"/>
-      <w:r>
-        <w:rPr>
-          <w:lang w:val="en-US"/>
-        </w:rPr>
-        <w:t>renen</w:t>
-      </w:r>
-      <w:proofErr w:type="spellEnd"/>
-    </w:p>
-    <w:p>
-      <w:pPr>
-        <w:rPr>
-          <w:lang w:val="en-US"/>
-        </w:rPr>
-      </w:pPr>
-      <w:r>
-        <w:rPr>
-          <w:lang w:val="en-US"/>
-        </w:rPr>
-        <w:t>•</w:t>
-      </w:r>
-      <w:r>
-        <w:rPr>
-          <w:lang w:val="en-US"/>
-        </w:rPr>
-        <w:tab/>
-        <w:t>C: crouch</w:t>
+        <w:t>F: quick stab</w:t>
+      </w:r>
+    </w:p>
+    <w:p>
+      <w:r>
+        <w:t>•</w:t>
+      </w:r>
+      <w:r>
+        <w:tab/>
+        <w:t>Q: med –en stimpack gebruiken</w:t>
       </w:r>
       <w:bookmarkStart w:id="0" w:name="_GoBack"/>
       <w:bookmarkEnd w:id="0"/>
+    </w:p>
+    <w:p>
+      <w:pPr>
+        <w:rPr>
+          <w:lang w:val="en-US"/>
+        </w:rPr>
+      </w:pPr>
+      <w:r>
+        <w:rPr>
+          <w:lang w:val="en-US"/>
+        </w:rPr>
+        <w:t>•</w:t>
+      </w:r>
+      <w:r>
+        <w:rPr>
+          <w:lang w:val="en-US"/>
+        </w:rPr>
+        <w:tab/>
+        <w:t>Shift: renen</w:t>
+      </w:r>
+    </w:p>
+    <w:p>
+      <w:pPr>
+        <w:rPr>
+          <w:lang w:val="en-US"/>
+        </w:rPr>
+      </w:pPr>
+      <w:r>
+        <w:rPr>
+          <w:lang w:val="en-US"/>
+        </w:rPr>
+        <w:t>•</w:t>
+      </w:r>
+      <w:r>
+        <w:rPr>
+          <w:lang w:val="en-US"/>
+        </w:rPr>
+        <w:tab/>
+        <w:t>C: crouch</w:t>
+      </w:r>
     </w:p>
     <w:p>
       <w:pPr>
@@ -416,30 +326,8 @@
         <w:rPr>
           <w:lang w:val="en-US"/>
         </w:rPr>
-        <w:t xml:space="preserve">       </w:t>
-      </w:r>
-      <w:proofErr w:type="spellStart"/>
-      <w:r>
-        <w:rPr>
-          <w:lang w:val="en-US"/>
-        </w:rPr>
-        <w:t>Spatie</w:t>
-      </w:r>
-      <w:proofErr w:type="spellEnd"/>
-      <w:r>
-        <w:rPr>
-          <w:lang w:val="en-US"/>
-        </w:rPr>
-        <w:t xml:space="preserve">: </w:t>
-      </w:r>
-      <w:proofErr w:type="spellStart"/>
-      <w:r>
-        <w:rPr>
-          <w:lang w:val="en-US"/>
-        </w:rPr>
-        <w:t>Jumpen</w:t>
-      </w:r>
-      <w:proofErr w:type="spellEnd"/>
+        <w:t xml:space="preserve">       Spatie: Jumpen</w:t>
+      </w:r>
     </w:p>
     <w:p>
       <w:pPr>
@@ -524,33 +412,8 @@
           <w:lang w:val="en-US"/>
         </w:rPr>
         <w:tab/>
-        <w:t xml:space="preserve">Esc is </w:t>
-      </w:r>
-      <w:proofErr w:type="spellStart"/>
-      <w:r>
-        <w:rPr>
-          <w:strike/>
-          <w:lang w:val="en-US"/>
-        </w:rPr>
-        <w:t>voor</w:t>
-      </w:r>
-      <w:proofErr w:type="spellEnd"/>
-      <w:r>
-        <w:rPr>
-          <w:strike/>
-          <w:lang w:val="en-US"/>
-        </w:rPr>
-        <w:t xml:space="preserve"> </w:t>
-      </w:r>
-      <w:proofErr w:type="spellStart"/>
-      <w:r>
-        <w:rPr>
-          <w:strike/>
-          <w:lang w:val="en-US"/>
-        </w:rPr>
-        <w:t>pauzeren</w:t>
-      </w:r>
-      <w:proofErr w:type="spellEnd"/>
+        <w:t>Esc is voor pauzeren</w:t>
+      </w:r>
     </w:p>
     <w:sectPr>
       <w:pgSz w:w="11906" w:h="16838"/>

</xml_diff>

<commit_message>
Begin van de FragGrenades
Dis het begin van fragGrenades. Heb nie echt veel zin atm, ik ga mis in
weekend verder en sowieso maandag afmaken.
</commit_message>
<xml_diff>
--- a/Development/Hulpmiddelen/Input.docx
+++ b/Development/Hulpmiddelen/Input.docx
@@ -34,8 +34,33 @@
           <w:lang w:val="en-US"/>
         </w:rPr>
         <w:tab/>
-        <w:t>Keyboard en muis</w:t>
-      </w:r>
+        <w:t xml:space="preserve">Keyboard </w:t>
+      </w:r>
+      <w:proofErr w:type="spellStart"/>
+      <w:r>
+        <w:rPr>
+          <w:strike/>
+          <w:lang w:val="en-US"/>
+        </w:rPr>
+        <w:t>en</w:t>
+      </w:r>
+      <w:proofErr w:type="spellEnd"/>
+      <w:r>
+        <w:rPr>
+          <w:strike/>
+          <w:lang w:val="en-US"/>
+        </w:rPr>
+        <w:t xml:space="preserve"> </w:t>
+      </w:r>
+      <w:proofErr w:type="spellStart"/>
+      <w:r>
+        <w:rPr>
+          <w:strike/>
+          <w:lang w:val="en-US"/>
+        </w:rPr>
+        <w:t>muis</w:t>
+      </w:r>
+      <w:proofErr w:type="spellEnd"/>
       <w:r>
         <w:rPr>
           <w:lang w:val="en-US"/>
@@ -84,7 +109,15 @@
         <w:t xml:space="preserve"> muis voor schieten</w:t>
       </w:r>
       <w:r>
-        <w:t xml:space="preserve"> / melee mode slaan </w:t>
+        <w:t xml:space="preserve"> / </w:t>
+      </w:r>
+      <w:proofErr w:type="spellStart"/>
+      <w:r>
+        <w:t>melee</w:t>
+      </w:r>
+      <w:proofErr w:type="spellEnd"/>
+      <w:r>
+        <w:t xml:space="preserve"> mode slaan </w:t>
       </w:r>
     </w:p>
     <w:p>
@@ -148,68 +181,140 @@
           <w:strike/>
         </w:rPr>
         <w:tab/>
-        <w:t>Scrollen voor weapon switch</w:t>
-      </w:r>
-    </w:p>
-    <w:p>
-      <w:pPr>
-        <w:rPr>
-          <w:strike/>
-        </w:rPr>
-      </w:pPr>
-      <w:r>
-        <w:rPr>
-          <w:strike/>
-        </w:rPr>
-        <w:t>•</w:t>
-      </w:r>
-      <w:r>
-        <w:rPr>
-          <w:strike/>
-        </w:rPr>
-        <w:tab/>
-        <w:t>1 ammo switch</w:t>
-      </w:r>
-    </w:p>
-    <w:p>
-      <w:pPr>
-        <w:rPr>
-          <w:strike/>
-        </w:rPr>
-      </w:pPr>
-      <w:r>
-        <w:rPr>
-          <w:strike/>
-        </w:rPr>
-        <w:t>•</w:t>
-      </w:r>
-      <w:r>
-        <w:rPr>
-          <w:strike/>
-        </w:rPr>
-        <w:tab/>
-        <w:t>2 granade cycle</w:t>
-      </w:r>
-    </w:p>
-    <w:p>
-      <w:pPr>
-        <w:rPr>
-          <w:strike/>
-        </w:rPr>
-      </w:pPr>
-      <w:r>
-        <w:rPr>
-          <w:strike/>
-        </w:rPr>
-        <w:t>•</w:t>
-      </w:r>
-      <w:r>
-        <w:rPr>
-          <w:strike/>
-        </w:rPr>
-        <w:tab/>
-        <w:t>3 om te switchen tussen med- en stimpacks</w:t>
-      </w:r>
+        <w:t xml:space="preserve">Scrollen voor </w:t>
+      </w:r>
+      <w:proofErr w:type="spellStart"/>
+      <w:r>
+        <w:rPr>
+          <w:strike/>
+        </w:rPr>
+        <w:t>weapon</w:t>
+      </w:r>
+      <w:proofErr w:type="spellEnd"/>
+      <w:r>
+        <w:rPr>
+          <w:strike/>
+        </w:rPr>
+        <w:t xml:space="preserve"> switch</w:t>
+      </w:r>
+    </w:p>
+    <w:p>
+      <w:pPr>
+        <w:rPr>
+          <w:strike/>
+        </w:rPr>
+      </w:pPr>
+      <w:r>
+        <w:rPr>
+          <w:strike/>
+        </w:rPr>
+        <w:t>•</w:t>
+      </w:r>
+      <w:r>
+        <w:rPr>
+          <w:strike/>
+        </w:rPr>
+        <w:tab/>
+        <w:t xml:space="preserve">1 </w:t>
+      </w:r>
+      <w:proofErr w:type="spellStart"/>
+      <w:r>
+        <w:rPr>
+          <w:strike/>
+        </w:rPr>
+        <w:t>ammo</w:t>
+      </w:r>
+      <w:proofErr w:type="spellEnd"/>
+      <w:r>
+        <w:rPr>
+          <w:strike/>
+        </w:rPr>
+        <w:t xml:space="preserve"> switch</w:t>
+      </w:r>
+    </w:p>
+    <w:p>
+      <w:pPr>
+        <w:rPr>
+          <w:strike/>
+        </w:rPr>
+      </w:pPr>
+      <w:r>
+        <w:rPr>
+          <w:strike/>
+        </w:rPr>
+        <w:t>•</w:t>
+      </w:r>
+      <w:r>
+        <w:rPr>
+          <w:strike/>
+        </w:rPr>
+        <w:tab/>
+        <w:t xml:space="preserve">2 </w:t>
+      </w:r>
+      <w:proofErr w:type="spellStart"/>
+      <w:r>
+        <w:rPr>
+          <w:strike/>
+        </w:rPr>
+        <w:t>granade</w:t>
+      </w:r>
+      <w:proofErr w:type="spellEnd"/>
+      <w:r>
+        <w:rPr>
+          <w:strike/>
+        </w:rPr>
+        <w:t xml:space="preserve"> </w:t>
+      </w:r>
+      <w:proofErr w:type="spellStart"/>
+      <w:r>
+        <w:rPr>
+          <w:strike/>
+        </w:rPr>
+        <w:t>cycle</w:t>
+      </w:r>
+      <w:proofErr w:type="spellEnd"/>
+    </w:p>
+    <w:p>
+      <w:pPr>
+        <w:rPr>
+          <w:strike/>
+        </w:rPr>
+      </w:pPr>
+      <w:r>
+        <w:rPr>
+          <w:strike/>
+        </w:rPr>
+        <w:t>•</w:t>
+      </w:r>
+      <w:r>
+        <w:rPr>
+          <w:strike/>
+        </w:rPr>
+        <w:tab/>
+        <w:t xml:space="preserve">3 om te switchen tussen </w:t>
+      </w:r>
+      <w:proofErr w:type="spellStart"/>
+      <w:r>
+        <w:rPr>
+          <w:strike/>
+        </w:rPr>
+        <w:t>med</w:t>
+      </w:r>
+      <w:proofErr w:type="spellEnd"/>
+      <w:r>
+        <w:rPr>
+          <w:strike/>
+        </w:rPr>
+        <w:t xml:space="preserve">- en </w:t>
+      </w:r>
+      <w:proofErr w:type="spellStart"/>
+      <w:r>
+        <w:rPr>
+          <w:strike/>
+        </w:rPr>
+        <w:t>stimpacks</w:t>
+      </w:r>
+      <w:proofErr w:type="spellEnd"/>
     </w:p>
     <w:p>
       <w:pPr>
@@ -257,36 +362,54 @@
       </w:r>
       <w:r>
         <w:tab/>
-        <w:t>F: quick stab</w:t>
-      </w:r>
-    </w:p>
-    <w:p>
-      <w:r>
-        <w:t>•</w:t>
-      </w:r>
-      <w:r>
-        <w:tab/>
-        <w:t>Q: med –en stimpack gebruiken</w:t>
+        <w:t xml:space="preserve">F: </w:t>
+      </w:r>
+      <w:proofErr w:type="spellStart"/>
+      <w:r>
+        <w:t>quick</w:t>
+      </w:r>
+      <w:proofErr w:type="spellEnd"/>
+      <w:r>
+        <w:t xml:space="preserve"> </w:t>
+      </w:r>
+      <w:proofErr w:type="spellStart"/>
+      <w:r>
+        <w:t>stab</w:t>
       </w:r>
       <w:bookmarkStart w:id="0" w:name="_GoBack"/>
       <w:bookmarkEnd w:id="0"/>
-    </w:p>
-    <w:p>
-      <w:pPr>
-        <w:rPr>
-          <w:lang w:val="en-US"/>
-        </w:rPr>
-      </w:pPr>
-      <w:r>
-        <w:rPr>
-          <w:lang w:val="en-US"/>
-        </w:rPr>
-        <w:t>•</w:t>
-      </w:r>
-      <w:r>
-        <w:rPr>
-          <w:lang w:val="en-US"/>
-        </w:rPr>
+      <w:proofErr w:type="spellEnd"/>
+    </w:p>
+    <w:p>
+      <w:r>
+        <w:t>•</w:t>
+      </w:r>
+      <w:r>
+        <w:tab/>
+        <w:t xml:space="preserve">Q: </w:t>
+      </w:r>
+      <w:proofErr w:type="spellStart"/>
+      <w:r>
+        <w:t>med</w:t>
+      </w:r>
+      <w:proofErr w:type="spellEnd"/>
+      <w:r>
+        <w:t xml:space="preserve"> –en </w:t>
+      </w:r>
+      <w:proofErr w:type="spellStart"/>
+      <w:r>
+        <w:t>stimpack</w:t>
+      </w:r>
+      <w:proofErr w:type="spellEnd"/>
+      <w:r>
+        <w:t xml:space="preserve"> gebruiken</w:t>
+      </w:r>
+    </w:p>
+    <w:p>
+      <w:r>
+        <w:t>•</w:t>
+      </w:r>
+      <w:r>
         <w:tab/>
         <w:t>Shift: renen</w:t>
       </w:r>
@@ -326,23 +449,48 @@
         <w:rPr>
           <w:lang w:val="en-US"/>
         </w:rPr>
-        <w:t xml:space="preserve">       Spatie: Jumpen</w:t>
-      </w:r>
-    </w:p>
-    <w:p>
-      <w:pPr>
-        <w:rPr>
-          <w:lang w:val="en-US"/>
-        </w:rPr>
-      </w:pPr>
-      <w:r>
-        <w:rPr>
-          <w:lang w:val="en-US"/>
-        </w:rPr>
-        <w:t>•</w:t>
-      </w:r>
-      <w:r>
-        <w:rPr>
+        <w:t xml:space="preserve">       </w:t>
+      </w:r>
+      <w:proofErr w:type="spellStart"/>
+      <w:r>
+        <w:rPr>
+          <w:lang w:val="en-US"/>
+        </w:rPr>
+        <w:t>Spatie</w:t>
+      </w:r>
+      <w:proofErr w:type="spellEnd"/>
+      <w:r>
+        <w:rPr>
+          <w:lang w:val="en-US"/>
+        </w:rPr>
+        <w:t xml:space="preserve">: </w:t>
+      </w:r>
+      <w:proofErr w:type="spellStart"/>
+      <w:r>
+        <w:rPr>
+          <w:lang w:val="en-US"/>
+        </w:rPr>
+        <w:t>Jumpen</w:t>
+      </w:r>
+      <w:proofErr w:type="spellEnd"/>
+    </w:p>
+    <w:p>
+      <w:pPr>
+        <w:rPr>
+          <w:strike/>
+          <w:lang w:val="en-US"/>
+        </w:rPr>
+      </w:pPr>
+      <w:r>
+        <w:rPr>
+          <w:strike/>
+          <w:lang w:val="en-US"/>
+        </w:rPr>
+        <w:t>•</w:t>
+      </w:r>
+      <w:r>
+        <w:rPr>
+          <w:strike/>
           <w:lang w:val="en-US"/>
         </w:rPr>
         <w:tab/>
@@ -412,8 +560,33 @@
           <w:lang w:val="en-US"/>
         </w:rPr>
         <w:tab/>
-        <w:t>Esc is voor pauzeren</w:t>
-      </w:r>
+        <w:t xml:space="preserve">Esc is </w:t>
+      </w:r>
+      <w:proofErr w:type="spellStart"/>
+      <w:r>
+        <w:rPr>
+          <w:strike/>
+          <w:lang w:val="en-US"/>
+        </w:rPr>
+        <w:t>voor</w:t>
+      </w:r>
+      <w:proofErr w:type="spellEnd"/>
+      <w:r>
+        <w:rPr>
+          <w:strike/>
+          <w:lang w:val="en-US"/>
+        </w:rPr>
+        <w:t xml:space="preserve"> </w:t>
+      </w:r>
+      <w:proofErr w:type="spellStart"/>
+      <w:r>
+        <w:rPr>
+          <w:strike/>
+          <w:lang w:val="en-US"/>
+        </w:rPr>
+        <w:t>pauzeren</w:t>
+      </w:r>
+      <w:proofErr w:type="spellEnd"/>
     </w:p>
     <w:sectPr>
       <w:pgSz w:w="11906" w:h="16838"/>

</xml_diff>